<commit_message>
Frontend -added reusable  text input form for quicker and smaller html template files with validation -added date date picker input
</commit_message>
<xml_diff>
--- a/docs/Media App.docx
+++ b/docs/Media App.docx
@@ -23,8 +23,13 @@
           <w:numId w:val="3"/>
         </w:numPr>
       </w:pPr>
-      <w:r>
-        <w:t>Sql Server</w:t>
+      <w:proofErr w:type="spellStart"/>
+      <w:r>
+        <w:t>Sql</w:t>
+      </w:r>
+      <w:proofErr w:type="spellEnd"/>
+      <w:r>
+        <w:t xml:space="preserve"> Server</w:t>
       </w:r>
     </w:p>
     <w:p>
@@ -36,7 +41,15 @@
         </w:numPr>
       </w:pPr>
       <w:r>
-        <w:t xml:space="preserve"> Cloudinary database for pictures</w:t>
+        <w:t xml:space="preserve"> </w:t>
+      </w:r>
+      <w:proofErr w:type="spellStart"/>
+      <w:r>
+        <w:t>Cloudinary</w:t>
+      </w:r>
+      <w:proofErr w:type="spellEnd"/>
+      <w:r>
+        <w:t xml:space="preserve"> database for pictures</w:t>
       </w:r>
     </w:p>
     <w:p>
@@ -101,7 +114,15 @@
         </w:numPr>
       </w:pPr>
       <w:r>
-        <w:t xml:space="preserve"> Custom execption middleware</w:t>
+        <w:t xml:space="preserve"> Custom </w:t>
+      </w:r>
+      <w:proofErr w:type="spellStart"/>
+      <w:r>
+        <w:t>execption</w:t>
+      </w:r>
+      <w:proofErr w:type="spellEnd"/>
+      <w:r>
+        <w:t xml:space="preserve"> middleware</w:t>
       </w:r>
     </w:p>
     <w:p>
@@ -113,7 +134,15 @@
         </w:numPr>
       </w:pPr>
       <w:r>
-        <w:t xml:space="preserve"> Cloudinary implementation</w:t>
+        <w:t xml:space="preserve"> </w:t>
+      </w:r>
+      <w:proofErr w:type="spellStart"/>
+      <w:r>
+        <w:t>Cloudinary</w:t>
+      </w:r>
+      <w:proofErr w:type="spellEnd"/>
+      <w:r>
+        <w:t xml:space="preserve"> implementation</w:t>
       </w:r>
     </w:p>
     <w:p>
@@ -153,8 +182,13 @@
           <w:numId w:val="2"/>
         </w:numPr>
       </w:pPr>
-      <w:r>
-        <w:t>Jwt, loading and error interceptors</w:t>
+      <w:proofErr w:type="spellStart"/>
+      <w:r>
+        <w:t>Jwt</w:t>
+      </w:r>
+      <w:proofErr w:type="spellEnd"/>
+      <w:r>
+        <w:t>, loading and error interceptors</w:t>
       </w:r>
     </w:p>
     <w:p>
@@ -177,8 +211,13 @@
           <w:numId w:val="2"/>
         </w:numPr>
       </w:pPr>
-      <w:r>
-        <w:t>Bootswatch minty for theme</w:t>
+      <w:proofErr w:type="spellStart"/>
+      <w:r>
+        <w:t>Bootswatch</w:t>
+      </w:r>
+      <w:proofErr w:type="spellEnd"/>
+      <w:r>
+        <w:t xml:space="preserve"> minty for theme</w:t>
       </w:r>
     </w:p>
     <w:p>
@@ -189,8 +228,13 @@
           <w:numId w:val="2"/>
         </w:numPr>
       </w:pPr>
-      <w:r>
-        <w:t>Toastr for frontend user notification</w:t>
+      <w:proofErr w:type="spellStart"/>
+      <w:r>
+        <w:t>Toastr</w:t>
+      </w:r>
+      <w:proofErr w:type="spellEnd"/>
+      <w:r>
+        <w:t xml:space="preserve"> for frontend user notification</w:t>
       </w:r>
     </w:p>
     <w:p>
@@ -201,8 +245,13 @@
           <w:numId w:val="2"/>
         </w:numPr>
       </w:pPr>
-      <w:r>
-        <w:t>Ngx-spinner for loading</w:t>
+      <w:proofErr w:type="spellStart"/>
+      <w:r>
+        <w:t>Ngx</w:t>
+      </w:r>
+      <w:proofErr w:type="spellEnd"/>
+      <w:r>
+        <w:t>-spinner for loading</w:t>
       </w:r>
     </w:p>
     <w:p>
@@ -227,6 +276,47 @@
       </w:pPr>
       <w:r>
         <w:t>Ng2-File-Upload</w:t>
+      </w:r>
+    </w:p>
+    <w:p>
+      <w:pPr>
+        <w:pStyle w:val="ListParagraph"/>
+        <w:numPr>
+          <w:ilvl w:val="0"/>
+          <w:numId w:val="2"/>
+        </w:numPr>
+      </w:pPr>
+      <w:proofErr w:type="spellStart"/>
+      <w:r>
+        <w:t>NgbDatepickerModule</w:t>
+      </w:r>
+      <w:proofErr w:type="spellEnd"/>
+    </w:p>
+    <w:p>
+      <w:pPr>
+        <w:pStyle w:val="ListParagraph"/>
+        <w:numPr>
+          <w:ilvl w:val="0"/>
+          <w:numId w:val="2"/>
+        </w:numPr>
+      </w:pPr>
+      <w:proofErr w:type="spellStart"/>
+      <w:proofErr w:type="gramStart"/>
+      <w:r>
+        <w:t>npm</w:t>
+      </w:r>
+      <w:proofErr w:type="spellEnd"/>
+      <w:r>
+        <w:t xml:space="preserve"> </w:t>
+      </w:r>
+      <w:proofErr w:type="spellStart"/>
+      <w:r>
+        <w:t>i</w:t>
+      </w:r>
+      <w:proofErr w:type="spellEnd"/>
+      <w:proofErr w:type="gramEnd"/>
+      <w:r>
+        <w:t xml:space="preserve"> bootstrap-icons</w:t>
       </w:r>
     </w:p>
     <w:sectPr>

</xml_diff>

<commit_message>
last push before clean architecture
</commit_message>
<xml_diff>
--- a/docs/Media App.docx
+++ b/docs/Media App.docx
@@ -23,13 +23,8 @@
           <w:numId w:val="3"/>
         </w:numPr>
       </w:pPr>
-      <w:proofErr w:type="spellStart"/>
-      <w:r>
-        <w:t>Sql</w:t>
-      </w:r>
-      <w:proofErr w:type="spellEnd"/>
-      <w:r>
-        <w:t xml:space="preserve"> Server</w:t>
+      <w:r>
+        <w:t>Sql Server</w:t>
       </w:r>
     </w:p>
     <w:p>
@@ -41,15 +36,7 @@
         </w:numPr>
       </w:pPr>
       <w:r>
-        <w:t xml:space="preserve"> </w:t>
-      </w:r>
-      <w:proofErr w:type="spellStart"/>
-      <w:r>
-        <w:t>Cloudinary</w:t>
-      </w:r>
-      <w:proofErr w:type="spellEnd"/>
-      <w:r>
-        <w:t xml:space="preserve"> database for pictures</w:t>
+        <w:t xml:space="preserve"> Cloudinary database for pictures</w:t>
       </w:r>
     </w:p>
     <w:p>
@@ -114,15 +101,7 @@
         </w:numPr>
       </w:pPr>
       <w:r>
-        <w:t xml:space="preserve"> Custom </w:t>
-      </w:r>
-      <w:proofErr w:type="spellStart"/>
-      <w:r>
-        <w:t>execption</w:t>
-      </w:r>
-      <w:proofErr w:type="spellEnd"/>
-      <w:r>
-        <w:t xml:space="preserve"> middleware</w:t>
+        <w:t xml:space="preserve"> Custom execption middleware</w:t>
       </w:r>
     </w:p>
     <w:p>
@@ -134,15 +113,7 @@
         </w:numPr>
       </w:pPr>
       <w:r>
-        <w:t xml:space="preserve"> </w:t>
-      </w:r>
-      <w:proofErr w:type="spellStart"/>
-      <w:r>
-        <w:t>Cloudinary</w:t>
-      </w:r>
-      <w:proofErr w:type="spellEnd"/>
-      <w:r>
-        <w:t xml:space="preserve"> implementation</w:t>
+        <w:t xml:space="preserve"> Cloudinary implementation</w:t>
       </w:r>
     </w:p>
     <w:p>
@@ -182,13 +153,8 @@
           <w:numId w:val="2"/>
         </w:numPr>
       </w:pPr>
-      <w:proofErr w:type="spellStart"/>
-      <w:r>
-        <w:t>Jwt</w:t>
-      </w:r>
-      <w:proofErr w:type="spellEnd"/>
-      <w:r>
-        <w:t>, loading and error interceptors</w:t>
+      <w:r>
+        <w:t>Jwt, loading and error interceptors</w:t>
       </w:r>
     </w:p>
     <w:p>
@@ -211,13 +177,8 @@
           <w:numId w:val="2"/>
         </w:numPr>
       </w:pPr>
-      <w:proofErr w:type="spellStart"/>
-      <w:r>
-        <w:t>Bootswatch</w:t>
-      </w:r>
-      <w:proofErr w:type="spellEnd"/>
-      <w:r>
-        <w:t xml:space="preserve"> minty for theme</w:t>
+      <w:r>
+        <w:t>Bootswatch minty for theme</w:t>
       </w:r>
     </w:p>
     <w:p>
@@ -228,13 +189,8 @@
           <w:numId w:val="2"/>
         </w:numPr>
       </w:pPr>
-      <w:proofErr w:type="spellStart"/>
-      <w:r>
-        <w:t>Toastr</w:t>
-      </w:r>
-      <w:proofErr w:type="spellEnd"/>
-      <w:r>
-        <w:t xml:space="preserve"> for frontend user notification</w:t>
+      <w:r>
+        <w:t>Toastr for frontend user notification</w:t>
       </w:r>
     </w:p>
     <w:p>
@@ -245,13 +201,8 @@
           <w:numId w:val="2"/>
         </w:numPr>
       </w:pPr>
-      <w:proofErr w:type="spellStart"/>
-      <w:r>
-        <w:t>Ngx</w:t>
-      </w:r>
-      <w:proofErr w:type="spellEnd"/>
-      <w:r>
-        <w:t>-spinner for loading</w:t>
+      <w:r>
+        <w:t>Ngx-spinner for loading</w:t>
       </w:r>
     </w:p>
     <w:p>
@@ -286,11 +237,9 @@
           <w:numId w:val="2"/>
         </w:numPr>
       </w:pPr>
-      <w:proofErr w:type="spellStart"/>
       <w:r>
         <w:t>NgbDatepickerModule</w:t>
       </w:r>
-      <w:proofErr w:type="spellEnd"/>
     </w:p>
     <w:p>
       <w:pPr>
@@ -300,23 +249,20 @@
           <w:numId w:val="2"/>
         </w:numPr>
       </w:pPr>
-      <w:proofErr w:type="spellStart"/>
-      <w:proofErr w:type="gramStart"/>
-      <w:r>
-        <w:t>npm</w:t>
-      </w:r>
-      <w:proofErr w:type="spellEnd"/>
-      <w:r>
-        <w:t xml:space="preserve"> </w:t>
-      </w:r>
-      <w:proofErr w:type="spellStart"/>
-      <w:r>
-        <w:t>i</w:t>
-      </w:r>
-      <w:proofErr w:type="spellEnd"/>
-      <w:proofErr w:type="gramEnd"/>
-      <w:r>
-        <w:t xml:space="preserve"> bootstrap-icons</w:t>
+      <w:r>
+        <w:t>npm i bootstrap-icons</w:t>
+      </w:r>
+    </w:p>
+    <w:p>
+      <w:pPr>
+        <w:pStyle w:val="ListParagraph"/>
+        <w:numPr>
+          <w:ilvl w:val="0"/>
+          <w:numId w:val="2"/>
+        </w:numPr>
+      </w:pPr>
+      <w:r>
+        <w:t>ng pagination boostrap</w:t>
       </w:r>
     </w:p>
     <w:sectPr>

</xml_diff>